<commit_message>
added 10ms comment to testresultate
</commit_message>
<xml_diff>
--- a/Testresultate.docx
+++ b/Testresultate.docx
@@ -54,7 +54,47 @@
           <w:sz w:val="16"/>
           <w:szCs w:val="16"/>
         </w:rPr>
-        <w:t xml:space="preserve">AMD Ryzen 5 3600 6-Core Processor </w:t>
+        <w:t xml:space="preserve">AMD </w:t>
+      </w:r>
+      <w:proofErr w:type="spellStart"/>
+      <w:r>
+        <w:rPr>
+          <w:b/>
+          <w:bCs/>
+          <w:sz w:val="16"/>
+          <w:szCs w:val="16"/>
+        </w:rPr>
+        <w:t>Ryzen</w:t>
+      </w:r>
+      <w:proofErr w:type="spellEnd"/>
+      <w:r>
+        <w:rPr>
+          <w:b/>
+          <w:bCs/>
+          <w:sz w:val="16"/>
+          <w:szCs w:val="16"/>
+        </w:rPr>
+        <w:t xml:space="preserve"> 5 3600 6-Core </w:t>
+      </w:r>
+      <w:proofErr w:type="spellStart"/>
+      <w:r>
+        <w:rPr>
+          <w:b/>
+          <w:bCs/>
+          <w:sz w:val="16"/>
+          <w:szCs w:val="16"/>
+        </w:rPr>
+        <w:t>Processor</w:t>
+      </w:r>
+      <w:proofErr w:type="spellEnd"/>
+      <w:r>
+        <w:rPr>
+          <w:b/>
+          <w:bCs/>
+          <w:sz w:val="16"/>
+          <w:szCs w:val="16"/>
+        </w:rPr>
+        <w:t xml:space="preserve"> </w:t>
       </w:r>
       <w:r>
         <w:rPr>
@@ -100,8 +140,39 @@
           <w:sz w:val="16"/>
           <w:szCs w:val="16"/>
         </w:rPr>
-        <w:t>Test 1: Busy Loop, keine Speicheralokation</w:t>
-      </w:r>
+        <w:t xml:space="preserve">Test 1: </w:t>
+      </w:r>
+      <w:proofErr w:type="spellStart"/>
+      <w:r>
+        <w:rPr>
+          <w:b/>
+          <w:bCs/>
+          <w:sz w:val="16"/>
+          <w:szCs w:val="16"/>
+        </w:rPr>
+        <w:t>Busy</w:t>
+      </w:r>
+      <w:proofErr w:type="spellEnd"/>
+      <w:r>
+        <w:rPr>
+          <w:b/>
+          <w:bCs/>
+          <w:sz w:val="16"/>
+          <w:szCs w:val="16"/>
+        </w:rPr>
+        <w:t xml:space="preserve"> Loop, keine </w:t>
+      </w:r>
+      <w:proofErr w:type="spellStart"/>
+      <w:r>
+        <w:rPr>
+          <w:b/>
+          <w:bCs/>
+          <w:sz w:val="16"/>
+          <w:szCs w:val="16"/>
+        </w:rPr>
+        <w:t>Speicheralokation</w:t>
+      </w:r>
+      <w:proofErr w:type="spellEnd"/>
       <w:r>
         <w:rPr>
           <w:b/>
@@ -156,18 +227,19 @@
           <w:szCs w:val="16"/>
           <w:lang w:val="en-US"/>
         </w:rPr>
-        <w:t>Stats: Time: 15:33:10.445 Min interval: 8ms, Max interval: 17ms,  Average: 15ms, Busyloop: 19178M</w:t>
-      </w:r>
-    </w:p>
-    <w:p>
-      <w:pPr>
+        <w:t xml:space="preserve">Stats: Time: 15:33:10.445 Min interval: 8ms, Max interval: 17ms,  Average: 15ms, </w:t>
+      </w:r>
+      <w:proofErr w:type="spellStart"/>
+      <w:r>
         <w:rPr>
           <w:rFonts w:ascii="Consolas" w:hAnsi="Consolas"/>
           <w:sz w:val="16"/>
           <w:szCs w:val="16"/>
           <w:lang w:val="en-US"/>
         </w:rPr>
-      </w:pPr>
+        <w:t>Busyloop</w:t>
+      </w:r>
+      <w:proofErr w:type="spellEnd"/>
       <w:r>
         <w:rPr>
           <w:rFonts w:ascii="Consolas" w:hAnsi="Consolas"/>
@@ -175,16 +247,75 @@
           <w:szCs w:val="16"/>
           <w:lang w:val="en-US"/>
         </w:rPr>
-        <w:t xml:space="preserve">Stop (24h später): </w:t>
-      </w:r>
-      <w:r>
+        <w:t>: 19178M</w:t>
+      </w:r>
+    </w:p>
+    <w:p>
+      <w:pPr>
         <w:rPr>
           <w:rFonts w:ascii="Consolas" w:hAnsi="Consolas"/>
           <w:sz w:val="16"/>
           <w:szCs w:val="16"/>
           <w:lang w:val="en-US"/>
         </w:rPr>
-        <w:t>Stats: Time: 15:38:29.195 Min interval: 8ms, Max interval: 22ms,  Average: 15ms, Busyloop: 35540622M</w:t>
+      </w:pPr>
+      <w:r>
+        <w:rPr>
+          <w:rFonts w:ascii="Consolas" w:hAnsi="Consolas"/>
+          <w:sz w:val="16"/>
+          <w:szCs w:val="16"/>
+          <w:lang w:val="en-US"/>
+        </w:rPr>
+        <w:t xml:space="preserve">Stop (24h </w:t>
+      </w:r>
+      <w:proofErr w:type="spellStart"/>
+      <w:r>
+        <w:rPr>
+          <w:rFonts w:ascii="Consolas" w:hAnsi="Consolas"/>
+          <w:sz w:val="16"/>
+          <w:szCs w:val="16"/>
+          <w:lang w:val="en-US"/>
+        </w:rPr>
+        <w:t>später</w:t>
+      </w:r>
+      <w:proofErr w:type="spellEnd"/>
+      <w:r>
+        <w:rPr>
+          <w:rFonts w:ascii="Consolas" w:hAnsi="Consolas"/>
+          <w:sz w:val="16"/>
+          <w:szCs w:val="16"/>
+          <w:lang w:val="en-US"/>
+        </w:rPr>
+        <w:t xml:space="preserve">): </w:t>
+      </w:r>
+      <w:r>
+        <w:rPr>
+          <w:rFonts w:ascii="Consolas" w:hAnsi="Consolas"/>
+          <w:sz w:val="16"/>
+          <w:szCs w:val="16"/>
+          <w:lang w:val="en-US"/>
+        </w:rPr>
+        <w:t xml:space="preserve">Stats: Time: 15:38:29.195 Min interval: 8ms, Max interval: 22ms,  Average: 15ms, </w:t>
+      </w:r>
+      <w:proofErr w:type="spellStart"/>
+      <w:r>
+        <w:rPr>
+          <w:rFonts w:ascii="Consolas" w:hAnsi="Consolas"/>
+          <w:sz w:val="16"/>
+          <w:szCs w:val="16"/>
+          <w:lang w:val="en-US"/>
+        </w:rPr>
+        <w:t>Busyloop</w:t>
+      </w:r>
+      <w:proofErr w:type="spellEnd"/>
+      <w:r>
+        <w:rPr>
+          <w:rFonts w:ascii="Consolas" w:hAnsi="Consolas"/>
+          <w:sz w:val="16"/>
+          <w:szCs w:val="16"/>
+          <w:lang w:val="en-US"/>
+        </w:rPr>
+        <w:t>: 35540622M</w:t>
       </w:r>
     </w:p>
     <w:p>
@@ -421,7 +552,27 @@
           <w:sz w:val="16"/>
           <w:szCs w:val="16"/>
         </w:rPr>
-        <w:t xml:space="preserve">Keine Speicherallokation, Busy Loop, Laufzeit </w:t>
+        <w:t xml:space="preserve">Keine Speicherallokation, </w:t>
+      </w:r>
+      <w:proofErr w:type="spellStart"/>
+      <w:r>
+        <w:rPr>
+          <w:b/>
+          <w:bCs/>
+          <w:sz w:val="16"/>
+          <w:szCs w:val="16"/>
+        </w:rPr>
+        <w:t>Busy</w:t>
+      </w:r>
+      <w:proofErr w:type="spellEnd"/>
+      <w:r>
+        <w:rPr>
+          <w:b/>
+          <w:bCs/>
+          <w:sz w:val="16"/>
+          <w:szCs w:val="16"/>
+        </w:rPr>
+        <w:t xml:space="preserve"> Loop, Laufzeit </w:t>
       </w:r>
       <w:r>
         <w:rPr>
@@ -1134,13 +1285,7 @@
         <w:pStyle w:val="berschrift1"/>
       </w:pPr>
       <w:r>
-        <w:t xml:space="preserve">Testrechner </w:t>
-      </w:r>
-      <w:r>
-        <w:t>3</w:t>
-      </w:r>
-      <w:r>
-        <w:t>:</w:t>
+        <w:t>Testrechner 3:</w:t>
       </w:r>
     </w:p>
     <w:p>
@@ -1196,6 +1341,165 @@
           <w:bCs/>
           <w:sz w:val="16"/>
           <w:szCs w:val="16"/>
+          <w:lang w:val="en-US"/>
+        </w:rPr>
+      </w:pPr>
+      <w:proofErr w:type="spellStart"/>
+      <w:r>
+        <w:rPr>
+          <w:b/>
+          <w:bCs/>
+          <w:sz w:val="16"/>
+          <w:szCs w:val="16"/>
+          <w:lang w:val="en-US"/>
+        </w:rPr>
+        <w:t>Rechner</w:t>
+      </w:r>
+      <w:proofErr w:type="spellEnd"/>
+      <w:r>
+        <w:rPr>
+          <w:b/>
+          <w:bCs/>
+          <w:sz w:val="16"/>
+          <w:szCs w:val="16"/>
+          <w:lang w:val="en-US"/>
+        </w:rPr>
+        <w:t>: Laptop Intel(R) Core(TM) i5-8265U CPU @ 1.60GHz   1.80 GHz, 8GB RAM</w:t>
+      </w:r>
+      <w:r>
+        <w:rPr>
+          <w:b/>
+          <w:bCs/>
+          <w:sz w:val="16"/>
+          <w:szCs w:val="16"/>
+          <w:lang w:val="en-US"/>
+        </w:rPr>
+        <w:t xml:space="preserve">, </w:t>
+      </w:r>
+      <w:r>
+        <w:rPr>
+          <w:b/>
+          <w:bCs/>
+          <w:sz w:val="16"/>
+          <w:szCs w:val="16"/>
+          <w:lang w:val="en-US"/>
+        </w:rPr>
+        <w:t>Timer 10ms</w:t>
+      </w:r>
+    </w:p>
+    <w:p>
+      <w:pPr>
+        <w:rPr>
+          <w:b/>
+          <w:bCs/>
+          <w:sz w:val="16"/>
+          <w:szCs w:val="16"/>
+        </w:rPr>
+      </w:pPr>
+      <w:r>
+        <w:rPr>
+          <w:b/>
+          <w:bCs/>
+          <w:sz w:val="16"/>
+          <w:szCs w:val="16"/>
+        </w:rPr>
+        <w:t xml:space="preserve">Test </w:t>
+      </w:r>
+      <w:r>
+        <w:rPr>
+          <w:b/>
+          <w:bCs/>
+          <w:sz w:val="16"/>
+          <w:szCs w:val="16"/>
+        </w:rPr>
+        <w:t>1</w:t>
+      </w:r>
+      <w:r>
+        <w:rPr>
+          <w:b/>
+          <w:bCs/>
+          <w:sz w:val="16"/>
+          <w:szCs w:val="16"/>
+        </w:rPr>
+        <w:t xml:space="preserve">: </w:t>
+      </w:r>
+      <w:proofErr w:type="spellStart"/>
+      <w:r>
+        <w:rPr>
+          <w:b/>
+          <w:bCs/>
+          <w:sz w:val="16"/>
+          <w:szCs w:val="16"/>
+        </w:rPr>
+        <w:t>dotnet</w:t>
+      </w:r>
+      <w:proofErr w:type="spellEnd"/>
+      <w:r>
+        <w:rPr>
+          <w:b/>
+          <w:bCs/>
+          <w:sz w:val="16"/>
+          <w:szCs w:val="16"/>
+        </w:rPr>
+        <w:t xml:space="preserve"> </w:t>
+      </w:r>
+      <w:proofErr w:type="spellStart"/>
+      <w:r>
+        <w:rPr>
+          <w:b/>
+          <w:bCs/>
+          <w:sz w:val="16"/>
+          <w:szCs w:val="16"/>
+        </w:rPr>
+        <w:t>run</w:t>
+      </w:r>
+      <w:proofErr w:type="spellEnd"/>
+      <w:r>
+        <w:rPr>
+          <w:b/>
+          <w:bCs/>
+          <w:sz w:val="16"/>
+          <w:szCs w:val="16"/>
+        </w:rPr>
+        <w:t xml:space="preserve"> (</w:t>
+      </w:r>
+      <w:proofErr w:type="spellStart"/>
+      <w:r>
+        <w:rPr>
+          <w:b/>
+          <w:bCs/>
+          <w:sz w:val="16"/>
+          <w:szCs w:val="16"/>
+        </w:rPr>
+        <w:t>TimerTest</w:t>
+      </w:r>
+      <w:proofErr w:type="spellEnd"/>
+      <w:r>
+        <w:rPr>
+          <w:b/>
+          <w:bCs/>
+          <w:sz w:val="16"/>
+          <w:szCs w:val="16"/>
+        </w:rPr>
+        <w:t>, keine Spei</w:t>
+      </w:r>
+      <w:r>
+        <w:rPr>
+          <w:b/>
+          <w:bCs/>
+          <w:sz w:val="16"/>
+          <w:szCs w:val="16"/>
+        </w:rPr>
+        <w:t>cherallokation), 1h Laufzeit</w:t>
+      </w:r>
+    </w:p>
+    <w:p>
+      <w:pPr>
+        <w:rPr>
+          <w:b/>
+          <w:bCs/>
+          <w:sz w:val="16"/>
+          <w:szCs w:val="16"/>
           <w:lang w:val="fr-CH"/>
         </w:rPr>
       </w:pPr>
@@ -1203,132 +1507,7 @@
         <w:rPr>
           <w:b/>
           <w:bCs/>
-          <w:sz w:val="16"/>
-          <w:szCs w:val="16"/>
-          <w:lang w:val="fr-CH"/>
-        </w:rPr>
-        <w:t xml:space="preserve">Rechner: </w:t>
-      </w:r>
-      <w:r>
-        <w:rPr>
-          <w:b/>
-          <w:bCs/>
-          <w:sz w:val="16"/>
-          <w:szCs w:val="16"/>
-          <w:lang w:val="fr-CH"/>
-        </w:rPr>
-        <w:t>Lapto</w:t>
-      </w:r>
-      <w:r>
-        <w:rPr>
-          <w:b/>
-          <w:bCs/>
-          <w:sz w:val="16"/>
-          <w:szCs w:val="16"/>
-          <w:lang w:val="fr-CH"/>
-        </w:rPr>
-        <w:t xml:space="preserve">p </w:t>
-      </w:r>
-      <w:r>
-        <w:rPr>
-          <w:b/>
-          <w:bCs/>
-          <w:sz w:val="16"/>
-          <w:szCs w:val="16"/>
-          <w:lang w:val="fr-CH"/>
-        </w:rPr>
-        <w:t>I</w:t>
-      </w:r>
-      <w:r>
-        <w:rPr>
-          <w:b/>
-          <w:bCs/>
-          <w:sz w:val="16"/>
-          <w:szCs w:val="16"/>
-          <w:lang w:val="fr-CH"/>
-        </w:rPr>
-        <w:t>ntel(R) Core(TM) i5-8265U CPU @ 1.60GHz   1.80 GHz</w:t>
-      </w:r>
-      <w:r>
-        <w:rPr>
-          <w:b/>
-          <w:bCs/>
-          <w:sz w:val="16"/>
-          <w:szCs w:val="16"/>
-          <w:lang w:val="fr-CH"/>
-        </w:rPr>
-        <w:t>, 8GB RAM</w:t>
-      </w:r>
-    </w:p>
-    <w:p>
-      <w:pPr>
-        <w:rPr>
-          <w:b/>
-          <w:bCs/>
-          <w:sz w:val="16"/>
-          <w:szCs w:val="16"/>
-        </w:rPr>
-      </w:pPr>
-      <w:r>
-        <w:rPr>
-          <w:b/>
-          <w:bCs/>
-          <w:sz w:val="16"/>
-          <w:szCs w:val="16"/>
-        </w:rPr>
-        <w:t xml:space="preserve">Test </w:t>
-      </w:r>
-      <w:r>
-        <w:rPr>
-          <w:b/>
-          <w:bCs/>
-          <w:sz w:val="16"/>
-          <w:szCs w:val="16"/>
-        </w:rPr>
-        <w:t>1</w:t>
-      </w:r>
-      <w:r>
-        <w:rPr>
-          <w:b/>
-          <w:bCs/>
-          <w:sz w:val="16"/>
-          <w:szCs w:val="16"/>
-        </w:rPr>
-        <w:t>: dotnet run</w:t>
-      </w:r>
-      <w:r>
-        <w:rPr>
-          <w:b/>
-          <w:bCs/>
-          <w:sz w:val="16"/>
-          <w:szCs w:val="16"/>
-        </w:rPr>
-        <w:t xml:space="preserve"> (TimerTest, keine Spei</w:t>
-      </w:r>
-      <w:r>
-        <w:rPr>
-          <w:b/>
-          <w:bCs/>
-          <w:sz w:val="16"/>
-          <w:szCs w:val="16"/>
-        </w:rPr>
-        <w:t>cherallokation), 1h Laufzeit</w:t>
-      </w:r>
-    </w:p>
-    <w:p>
-      <w:pPr>
-        <w:rPr>
-          <w:b/>
-          <w:bCs/>
-          <w:sz w:val="16"/>
-          <w:szCs w:val="16"/>
-          <w:lang w:val="fr-CH"/>
-        </w:rPr>
-      </w:pPr>
-      <w:r>
-        <w:rPr>
-          <w:b/>
-          <w:bCs/>
+          <w:noProof/>
           <w:sz w:val="16"/>
           <w:szCs w:val="16"/>
           <w:lang w:val="fr-CH"/>
@@ -1384,6 +1563,7 @@
         <w:rPr>
           <w:b/>
           <w:bCs/>
+          <w:noProof/>
           <w:sz w:val="16"/>
           <w:szCs w:val="16"/>
           <w:lang w:val="fr-CH"/>
@@ -1470,16 +1650,67 @@
           <w:sz w:val="16"/>
           <w:szCs w:val="16"/>
         </w:rPr>
-        <w:t xml:space="preserve">: dotnet run </w:t>
-      </w:r>
-      <w:r>
-        <w:rPr>
-          <w:b/>
-          <w:bCs/>
-          <w:sz w:val="16"/>
-          <w:szCs w:val="16"/>
-        </w:rPr>
-        <w:t xml:space="preserve">thread </w:t>
+        <w:t xml:space="preserve">: </w:t>
+      </w:r>
+      <w:proofErr w:type="spellStart"/>
+      <w:r>
+        <w:rPr>
+          <w:b/>
+          <w:bCs/>
+          <w:sz w:val="16"/>
+          <w:szCs w:val="16"/>
+        </w:rPr>
+        <w:t>dotnet</w:t>
+      </w:r>
+      <w:proofErr w:type="spellEnd"/>
+      <w:r>
+        <w:rPr>
+          <w:b/>
+          <w:bCs/>
+          <w:sz w:val="16"/>
+          <w:szCs w:val="16"/>
+        </w:rPr>
+        <w:t xml:space="preserve"> </w:t>
+      </w:r>
+      <w:proofErr w:type="spellStart"/>
+      <w:r>
+        <w:rPr>
+          <w:b/>
+          <w:bCs/>
+          <w:sz w:val="16"/>
+          <w:szCs w:val="16"/>
+        </w:rPr>
+        <w:t>run</w:t>
+      </w:r>
+      <w:proofErr w:type="spellEnd"/>
+      <w:r>
+        <w:rPr>
+          <w:b/>
+          <w:bCs/>
+          <w:sz w:val="16"/>
+          <w:szCs w:val="16"/>
+        </w:rPr>
+        <w:t xml:space="preserve"> </w:t>
+      </w:r>
+      <w:proofErr w:type="spellStart"/>
+      <w:r>
+        <w:rPr>
+          <w:b/>
+          <w:bCs/>
+          <w:sz w:val="16"/>
+          <w:szCs w:val="16"/>
+        </w:rPr>
+        <w:t>thread</w:t>
+      </w:r>
+      <w:proofErr w:type="spellEnd"/>
+      <w:r>
+        <w:rPr>
+          <w:b/>
+          <w:bCs/>
+          <w:sz w:val="16"/>
+          <w:szCs w:val="16"/>
+        </w:rPr>
+        <w:t xml:space="preserve"> </w:t>
       </w:r>
       <w:r>
         <w:rPr>
@@ -1490,6 +1721,7 @@
         </w:rPr>
         <w:t>(</w:t>
       </w:r>
+      <w:proofErr w:type="spellStart"/>
       <w:r>
         <w:rPr>
           <w:b/>
@@ -1506,7 +1738,17 @@
           <w:sz w:val="16"/>
           <w:szCs w:val="16"/>
         </w:rPr>
-        <w:t>Test, keine Spei</w:t>
+        <w:t>Test</w:t>
+      </w:r>
+      <w:proofErr w:type="spellEnd"/>
+      <w:r>
+        <w:rPr>
+          <w:b/>
+          <w:bCs/>
+          <w:sz w:val="16"/>
+          <w:szCs w:val="16"/>
+        </w:rPr>
+        <w:t>, keine Spei</w:t>
       </w:r>
       <w:r>
         <w:rPr>
@@ -1535,20 +1777,40 @@
         </w:rPr>
         <w:t>h Laufzeit</w:t>
       </w:r>
-    </w:p>
-    <w:p>
-      <w:pPr>
-        <w:rPr>
-          <w:b/>
-          <w:bCs/>
-          <w:sz w:val="16"/>
-          <w:szCs w:val="16"/>
-        </w:rPr>
-      </w:pPr>
-      <w:r>
-        <w:rPr>
-          <w:b/>
-          <w:bCs/>
+      <w:r>
+        <w:rPr>
+          <w:b/>
+          <w:bCs/>
+          <w:sz w:val="16"/>
+          <w:szCs w:val="16"/>
+        </w:rPr>
+        <w:t xml:space="preserve">, </w:t>
+      </w:r>
+      <w:r>
+        <w:rPr>
+          <w:b/>
+          <w:bCs/>
+          <w:sz w:val="16"/>
+          <w:szCs w:val="16"/>
+          <w:lang w:val="en-US"/>
+        </w:rPr>
+        <w:t>Timer 10ms</w:t>
+      </w:r>
+    </w:p>
+    <w:p>
+      <w:pPr>
+        <w:rPr>
+          <w:b/>
+          <w:bCs/>
+          <w:sz w:val="16"/>
+          <w:szCs w:val="16"/>
+        </w:rPr>
+      </w:pPr>
+      <w:r>
+        <w:rPr>
+          <w:b/>
+          <w:bCs/>
+          <w:noProof/>
           <w:sz w:val="16"/>
           <w:szCs w:val="16"/>
         </w:rPr>
@@ -1602,6 +1864,7 @@
         <w:rPr>
           <w:b/>
           <w:bCs/>
+          <w:noProof/>
           <w:sz w:val="16"/>
           <w:szCs w:val="16"/>
         </w:rPr>
@@ -1686,17 +1949,19 @@
           <w:sz w:val="16"/>
           <w:szCs w:val="16"/>
         </w:rPr>
-        <w:t xml:space="preserve">: dotnet run </w:t>
-      </w:r>
-      <w:r>
-        <w:rPr>
-          <w:b/>
-          <w:bCs/>
-          <w:sz w:val="16"/>
-          <w:szCs w:val="16"/>
-        </w:rPr>
-        <w:t xml:space="preserve">mmTimer </w:t>
-      </w:r>
+        <w:t xml:space="preserve">: </w:t>
+      </w:r>
+      <w:proofErr w:type="spellStart"/>
+      <w:r>
+        <w:rPr>
+          <w:b/>
+          <w:bCs/>
+          <w:sz w:val="16"/>
+          <w:szCs w:val="16"/>
+        </w:rPr>
+        <w:t>dotnet</w:t>
+      </w:r>
+      <w:proofErr w:type="spellEnd"/>
       <w:r>
         <w:rPr>
           <w:b/>
@@ -1706,14 +1971,45 @@
         </w:rPr>
         <w:t xml:space="preserve"> </w:t>
       </w:r>
-      <w:r>
-        <w:rPr>
-          <w:b/>
-          <w:bCs/>
-          <w:sz w:val="16"/>
-          <w:szCs w:val="16"/>
-        </w:rPr>
-        <w:t>(Multimedia Timer</w:t>
+      <w:proofErr w:type="spellStart"/>
+      <w:r>
+        <w:rPr>
+          <w:b/>
+          <w:bCs/>
+          <w:sz w:val="16"/>
+          <w:szCs w:val="16"/>
+        </w:rPr>
+        <w:t>run</w:t>
+      </w:r>
+      <w:proofErr w:type="spellEnd"/>
+      <w:r>
+        <w:rPr>
+          <w:b/>
+          <w:bCs/>
+          <w:sz w:val="16"/>
+          <w:szCs w:val="16"/>
+        </w:rPr>
+        <w:t xml:space="preserve"> </w:t>
+      </w:r>
+      <w:proofErr w:type="spellStart"/>
+      <w:r>
+        <w:rPr>
+          <w:b/>
+          <w:bCs/>
+          <w:sz w:val="16"/>
+          <w:szCs w:val="16"/>
+        </w:rPr>
+        <w:t>mmTimer</w:t>
+      </w:r>
+      <w:proofErr w:type="spellEnd"/>
+      <w:r>
+        <w:rPr>
+          <w:b/>
+          <w:bCs/>
+          <w:sz w:val="16"/>
+          <w:szCs w:val="16"/>
+        </w:rPr>
+        <w:t xml:space="preserve">  (Multimedia Timer</w:t>
       </w:r>
       <w:r>
         <w:rPr>
@@ -1740,22 +2036,62 @@
           <w:sz w:val="16"/>
           <w:szCs w:val="16"/>
         </w:rPr>
-        <w:t>, ca 1h Laufzeit</w:t>
-      </w:r>
-    </w:p>
-    <w:p>
-      <w:pPr>
-        <w:rPr>
-          <w:b/>
-          <w:bCs/>
-          <w:sz w:val="16"/>
-          <w:szCs w:val="16"/>
-        </w:rPr>
-      </w:pPr>
-      <w:r>
-        <w:rPr>
-          <w:b/>
-          <w:bCs/>
+        <w:t xml:space="preserve">, </w:t>
+      </w:r>
+      <w:proofErr w:type="spellStart"/>
+      <w:r>
+        <w:rPr>
+          <w:b/>
+          <w:bCs/>
+          <w:sz w:val="16"/>
+          <w:szCs w:val="16"/>
+        </w:rPr>
+        <w:t>ca</w:t>
+      </w:r>
+      <w:proofErr w:type="spellEnd"/>
+      <w:r>
+        <w:rPr>
+          <w:b/>
+          <w:bCs/>
+          <w:sz w:val="16"/>
+          <w:szCs w:val="16"/>
+        </w:rPr>
+        <w:t xml:space="preserve"> 1h Laufzeit</w:t>
+      </w:r>
+      <w:r>
+        <w:rPr>
+          <w:b/>
+          <w:bCs/>
+          <w:sz w:val="16"/>
+          <w:szCs w:val="16"/>
+        </w:rPr>
+        <w:t xml:space="preserve">, </w:t>
+      </w:r>
+      <w:r>
+        <w:rPr>
+          <w:b/>
+          <w:bCs/>
+          <w:sz w:val="16"/>
+          <w:szCs w:val="16"/>
+          <w:lang w:val="en-US"/>
+        </w:rPr>
+        <w:t>Timer 10ms</w:t>
+      </w:r>
+    </w:p>
+    <w:p>
+      <w:pPr>
+        <w:rPr>
+          <w:b/>
+          <w:bCs/>
+          <w:sz w:val="16"/>
+          <w:szCs w:val="16"/>
+        </w:rPr>
+      </w:pPr>
+      <w:r>
+        <w:rPr>
+          <w:b/>
+          <w:bCs/>
+          <w:noProof/>
           <w:sz w:val="16"/>
           <w:szCs w:val="16"/>
         </w:rPr>
@@ -1809,6 +2145,7 @@
         <w:rPr>
           <w:b/>
           <w:bCs/>
+          <w:noProof/>
           <w:sz w:val="16"/>
           <w:szCs w:val="16"/>
         </w:rPr>

</xml_diff>